<commit_message>
Add documentation and docker files
</commit_message>
<xml_diff>
--- a/Documentation/Deployment Guide.docx
+++ b/Documentation/Deployment Guide.docx
@@ -2,6 +2,656 @@
 <file path=word/document.xml><?xml version="1.0" encoding="utf-8"?>
 <w:document xmlns:wpc="http://schemas.microsoft.com/office/word/2010/wordprocessingCanvas" xmlns:cx="http://schemas.microsoft.com/office/drawing/2014/chartex" xmlns:cx1="http://schemas.microsoft.com/office/drawing/2015/9/8/chartex" xmlns:cx2="http://schemas.microsoft.com/office/drawing/2015/10/21/chartex" xmlns:cx3="http://schemas.microsoft.com/office/drawing/2016/5/9/chartex" xmlns:cx4="http://schemas.microsoft.com/office/drawing/2016/5/10/chartex" xmlns:cx5="http://schemas.microsoft.com/office/drawing/2016/5/11/chartex" xmlns:cx6="http://schemas.microsoft.com/office/drawing/2016/5/12/chartex" xmlns:cx7="http://schemas.microsoft.com/office/drawing/2016/5/13/chartex" xmlns:cx8="http://schemas.microsoft.com/office/drawing/2016/5/14/chartex" xmlns:mc="http://schemas.openxmlformats.org/markup-compatibility/2006" xmlns:aink="http://schemas.microsoft.com/office/drawing/2016/ink" xmlns:am3d="http://schemas.microsoft.com/office/drawing/2017/model3d" xmlns:o="urn:schemas-microsoft-com:office:office" xmlns:r="http://schemas.openxmlformats.org/officeDocument/2006/relationships" xmlns:m="http://schemas.openxmlformats.org/officeDocument/2006/math" xmlns:v="urn:schemas-microsoft-com:vml" xmlns:wp14="http://schemas.microsoft.com/office/word/2010/wordprocessingDrawing" xmlns:wp="http://schemas.openxmlformats.org/drawingml/2006/wordprocessingDrawing" xmlns:w10="urn:schemas-microsoft-com:office:word" xmlns:w="http://schemas.openxmlformats.org/wordprocessingml/2006/main" xmlns:w14="http://schemas.microsoft.com/office/word/2010/wordml" xmlns:w15="http://schemas.microsoft.com/office/word/2012/wordml" xmlns:w16cex="http://schemas.microsoft.com/office/word/2018/wordml/cex" xmlns:w16cid="http://schemas.microsoft.com/office/word/2016/wordml/cid" xmlns:w16="http://schemas.microsoft.com/office/word/2018/wordml" xmlns:w16sdtdh="http://schemas.microsoft.com/office/word/2020/wordml/sdtdatahash" xmlns:w16se="http://schemas.microsoft.com/office/word/2015/wordml/symex" xmlns:wpg="http://schemas.microsoft.com/office/word/2010/wordprocessingGroup" xmlns:wpi="http://schemas.microsoft.com/office/word/2010/wordprocessingInk" xmlns:wne="http://schemas.microsoft.com/office/word/2006/wordml" xmlns:wps="http://schemas.microsoft.com/office/word/2010/wordprocessingShape" mc:Ignorable="w14 w15 w16se w16cid w16 w16cex w16sdtdh wp14">
   <w:body>
+    <w:p>
+      <w:pPr>
+        <w:jc w:val="center"/>
+        <w:rPr>
+          <w:sz w:val="36"/>
+          <w:szCs w:val="36"/>
+          <w:lang w:val="en-US"/>
+        </w:rPr>
+      </w:pPr>
+      <w:r>
+        <w:rPr>
+          <w:sz w:val="36"/>
+          <w:szCs w:val="36"/>
+          <w:lang w:val="en-US"/>
+        </w:rPr>
+        <w:t>Deployment</w:t>
+      </w:r>
+      <w:r>
+        <w:rPr>
+          <w:sz w:val="36"/>
+          <w:szCs w:val="36"/>
+          <w:lang w:val="en-US"/>
+        </w:rPr>
+        <w:t xml:space="preserve"> guide for </w:t>
+      </w:r>
+      <w:proofErr w:type="spellStart"/>
+      <w:r>
+        <w:rPr>
+          <w:sz w:val="36"/>
+          <w:szCs w:val="36"/>
+          <w:lang w:val="en-US"/>
+        </w:rPr>
+        <w:t>PizzaHouse</w:t>
+      </w:r>
+      <w:proofErr w:type="spellEnd"/>
+      <w:r>
+        <w:rPr>
+          <w:sz w:val="36"/>
+          <w:szCs w:val="36"/>
+          <w:lang w:val="en-US"/>
+        </w:rPr>
+        <w:t xml:space="preserve"> Application</w:t>
+      </w:r>
+    </w:p>
+    <w:p/>
+    <w:p>
+      <w:pPr>
+        <w:pStyle w:val="ListParagraph"/>
+        <w:numPr>
+          <w:ilvl w:val="0"/>
+          <w:numId w:val="1"/>
+        </w:numPr>
+      </w:pPr>
+      <w:r>
+        <w:t>Deployment requirement</w:t>
+      </w:r>
+    </w:p>
+    <w:p>
+      <w:pPr>
+        <w:pStyle w:val="ListParagraph"/>
+        <w:numPr>
+          <w:ilvl w:val="0"/>
+          <w:numId w:val="1"/>
+        </w:numPr>
+      </w:pPr>
+      <w:r>
+        <w:t>Tomcat deploy</w:t>
+      </w:r>
+    </w:p>
+    <w:p>
+      <w:pPr>
+        <w:pStyle w:val="ListParagraph"/>
+        <w:numPr>
+          <w:ilvl w:val="0"/>
+          <w:numId w:val="1"/>
+        </w:numPr>
+      </w:pPr>
+      <w:r>
+        <w:t>Maven deploy</w:t>
+      </w:r>
+    </w:p>
+    <w:p>
+      <w:pPr>
+        <w:pStyle w:val="ListParagraph"/>
+        <w:numPr>
+          <w:ilvl w:val="0"/>
+          <w:numId w:val="1"/>
+        </w:numPr>
+      </w:pPr>
+      <w:r>
+        <w:t>Docker deploy</w:t>
+      </w:r>
+    </w:p>
+    <w:p>
+      <w:r>
+        <w:br w:type="page"/>
+      </w:r>
+    </w:p>
+    <w:p>
+      <w:pPr>
+        <w:pStyle w:val="ListParagraph"/>
+        <w:numPr>
+          <w:ilvl w:val="0"/>
+          <w:numId w:val="3"/>
+        </w:numPr>
+      </w:pPr>
+      <w:r>
+        <w:lastRenderedPageBreak/>
+        <w:t>Deployment requirement</w:t>
+      </w:r>
+    </w:p>
+    <w:tbl>
+      <w:tblPr>
+        <w:tblStyle w:val="TableGrid"/>
+        <w:tblW w:w="0" w:type="auto"/>
+        <w:tblLook w:val="04A0" w:firstRow="1" w:lastRow="0" w:firstColumn="1" w:lastColumn="0" w:noHBand="0" w:noVBand="1"/>
+      </w:tblPr>
+      <w:tblGrid>
+        <w:gridCol w:w="4505"/>
+        <w:gridCol w:w="4505"/>
+      </w:tblGrid>
+      <w:tr>
+        <w:tc>
+          <w:tcPr>
+            <w:tcW w:w="4505" w:type="dxa"/>
+          </w:tcPr>
+          <w:p>
+            <w:r>
+              <w:t>Application Server</w:t>
+            </w:r>
+          </w:p>
+        </w:tc>
+        <w:tc>
+          <w:tcPr>
+            <w:tcW w:w="4505" w:type="dxa"/>
+          </w:tcPr>
+          <w:p>
+            <w:r>
+              <w:t>Tomcat 8.5 or equivalent</w:t>
+            </w:r>
+          </w:p>
+        </w:tc>
+      </w:tr>
+      <w:tr>
+        <w:tc>
+          <w:tcPr>
+            <w:tcW w:w="4505" w:type="dxa"/>
+          </w:tcPr>
+          <w:p>
+            <w:r>
+              <w:t>Maven</w:t>
+            </w:r>
+          </w:p>
+        </w:tc>
+        <w:tc>
+          <w:tcPr>
+            <w:tcW w:w="4505" w:type="dxa"/>
+          </w:tcPr>
+          <w:p>
+            <w:r>
+              <w:t>Make sure maven is installed on the development computer</w:t>
+            </w:r>
+          </w:p>
+        </w:tc>
+      </w:tr>
+      <w:tr>
+        <w:tc>
+          <w:tcPr>
+            <w:tcW w:w="4505" w:type="dxa"/>
+          </w:tcPr>
+          <w:p>
+            <w:r>
+              <w:t>Docker</w:t>
+            </w:r>
+          </w:p>
+        </w:tc>
+        <w:tc>
+          <w:tcPr>
+            <w:tcW w:w="4505" w:type="dxa"/>
+          </w:tcPr>
+          <w:p>
+            <w:r>
+              <w:t>Make sure docker is installed on the development computer</w:t>
+            </w:r>
+          </w:p>
+        </w:tc>
+      </w:tr>
+    </w:tbl>
+    <w:p/>
+    <w:p>
+      <w:r>
+        <w:br w:type="page"/>
+      </w:r>
+      <w:r>
+        <w:lastRenderedPageBreak/>
+        <w:t xml:space="preserve">2. </w:t>
+      </w:r>
+      <w:r>
+        <w:t>Tomcat deploy</w:t>
+      </w:r>
+    </w:p>
+    <w:p>
+      <w:r>
+        <w:rPr>
+          <w:highlight w:val="yellow"/>
+        </w:rPr>
+        <w:t>Please perform Maven build on Common using “</w:t>
+      </w:r>
+      <w:proofErr w:type="spellStart"/>
+      <w:r>
+        <w:rPr>
+          <w:highlight w:val="yellow"/>
+        </w:rPr>
+        <w:t>mvn</w:t>
+      </w:r>
+      <w:proofErr w:type="spellEnd"/>
+      <w:r>
+        <w:rPr>
+          <w:highlight w:val="yellow"/>
+        </w:rPr>
+        <w:t xml:space="preserve"> clean package install”, in order to let </w:t>
+      </w:r>
+      <w:proofErr w:type="spellStart"/>
+      <w:r>
+        <w:rPr>
+          <w:highlight w:val="yellow"/>
+        </w:rPr>
+        <w:t>PizzaService</w:t>
+      </w:r>
+      <w:proofErr w:type="spellEnd"/>
+      <w:r>
+        <w:rPr>
+          <w:highlight w:val="yellow"/>
+        </w:rPr>
+        <w:t xml:space="preserve"> and </w:t>
+      </w:r>
+      <w:proofErr w:type="spellStart"/>
+      <w:r>
+        <w:rPr>
+          <w:highlight w:val="yellow"/>
+        </w:rPr>
+        <w:t>OrderConfirmationService</w:t>
+      </w:r>
+      <w:proofErr w:type="spellEnd"/>
+      <w:r>
+        <w:rPr>
+          <w:highlight w:val="yellow"/>
+        </w:rPr>
+        <w:t xml:space="preserve"> able to load the Common jar.</w:t>
+      </w:r>
+    </w:p>
+    <w:p/>
+    <w:p>
+      <w:r>
+        <w:t xml:space="preserve">Pom.xml in </w:t>
+      </w:r>
+      <w:proofErr w:type="spellStart"/>
+      <w:r>
+        <w:t>PizzaService</w:t>
+      </w:r>
+      <w:proofErr w:type="spellEnd"/>
+      <w:r>
+        <w:t xml:space="preserve"> and </w:t>
+      </w:r>
+      <w:proofErr w:type="spellStart"/>
+      <w:r>
+        <w:t>OrderConfirmationService</w:t>
+      </w:r>
+      <w:proofErr w:type="spellEnd"/>
+    </w:p>
+    <w:p>
+      <w:r>
+        <w:rPr>
+          <w:noProof/>
+        </w:rPr>
+        <w:drawing>
+          <wp:inline distT="0" distB="0" distL="0" distR="0" wp14:anchorId="0E9B0E86" wp14:editId="106EDD78">
+            <wp:extent cx="4555067" cy="1885656"/>
+            <wp:effectExtent l="0" t="0" r="4445" b="0"/>
+            <wp:docPr id="2" name="Picture 2" descr="Graphical user interface, text, application, chat or text message&#10;&#10;Description automatically generated"/>
+            <wp:cNvGraphicFramePr>
+              <a:graphicFrameLocks xmlns:a="http://schemas.openxmlformats.org/drawingml/2006/main" noChangeAspect="1"/>
+            </wp:cNvGraphicFramePr>
+            <a:graphic xmlns:a="http://schemas.openxmlformats.org/drawingml/2006/main">
+              <a:graphicData uri="http://schemas.openxmlformats.org/drawingml/2006/picture">
+                <pic:pic xmlns:pic="http://schemas.openxmlformats.org/drawingml/2006/picture">
+                  <pic:nvPicPr>
+                    <pic:cNvPr id="2" name="Picture 2" descr="Graphical user interface, text, application, chat or text message&#10;&#10;Description automatically generated"/>
+                    <pic:cNvPicPr/>
+                  </pic:nvPicPr>
+                  <pic:blipFill>
+                    <a:blip r:embed="rId5">
+                      <a:extLst>
+                        <a:ext uri="{28A0092B-C50C-407E-A947-70E740481C1C}">
+                          <a14:useLocalDpi xmlns:a14="http://schemas.microsoft.com/office/drawing/2010/main" val="0"/>
+                        </a:ext>
+                      </a:extLst>
+                    </a:blip>
+                    <a:stretch>
+                      <a:fillRect/>
+                    </a:stretch>
+                  </pic:blipFill>
+                  <pic:spPr>
+                    <a:xfrm>
+                      <a:off x="0" y="0"/>
+                      <a:ext cx="4555067" cy="1885656"/>
+                    </a:xfrm>
+                    <a:prstGeom prst="rect">
+                      <a:avLst/>
+                    </a:prstGeom>
+                  </pic:spPr>
+                </pic:pic>
+              </a:graphicData>
+            </a:graphic>
+          </wp:inline>
+        </w:drawing>
+      </w:r>
+    </w:p>
+    <w:p/>
+    <w:p/>
+    <w:p/>
+    <w:p>
+      <w:r>
+        <w:t xml:space="preserve">After IDE project import, you will able to perform development and execute Junit test independently. </w:t>
+      </w:r>
+    </w:p>
+    <w:p/>
+    <w:p>
+      <w:r>
+        <w:rPr>
+          <w:noProof/>
+        </w:rPr>
+        <w:drawing>
+          <wp:inline distT="0" distB="0" distL="0" distR="0" wp14:anchorId="0437F379" wp14:editId="7EFD3605">
+            <wp:extent cx="5727700" cy="1349375"/>
+            <wp:effectExtent l="0" t="0" r="0" b="0"/>
+            <wp:docPr id="3" name="Picture 3" descr="Graphical user interface, application&#10;&#10;Description automatically generated"/>
+            <wp:cNvGraphicFramePr>
+              <a:graphicFrameLocks xmlns:a="http://schemas.openxmlformats.org/drawingml/2006/main" noChangeAspect="1"/>
+            </wp:cNvGraphicFramePr>
+            <a:graphic xmlns:a="http://schemas.openxmlformats.org/drawingml/2006/main">
+              <a:graphicData uri="http://schemas.openxmlformats.org/drawingml/2006/picture">
+                <pic:pic xmlns:pic="http://schemas.openxmlformats.org/drawingml/2006/picture">
+                  <pic:nvPicPr>
+                    <pic:cNvPr id="3" name="Picture 3" descr="Graphical user interface, application&#10;&#10;Description automatically generated"/>
+                    <pic:cNvPicPr/>
+                  </pic:nvPicPr>
+                  <pic:blipFill>
+                    <a:blip r:embed="rId6">
+                      <a:extLst>
+                        <a:ext uri="{28A0092B-C50C-407E-A947-70E740481C1C}">
+                          <a14:useLocalDpi xmlns:a14="http://schemas.microsoft.com/office/drawing/2010/main" val="0"/>
+                        </a:ext>
+                      </a:extLst>
+                    </a:blip>
+                    <a:stretch>
+                      <a:fillRect/>
+                    </a:stretch>
+                  </pic:blipFill>
+                  <pic:spPr>
+                    <a:xfrm>
+                      <a:off x="0" y="0"/>
+                      <a:ext cx="5727700" cy="1349375"/>
+                    </a:xfrm>
+                    <a:prstGeom prst="rect">
+                      <a:avLst/>
+                    </a:prstGeom>
+                  </pic:spPr>
+                </pic:pic>
+              </a:graphicData>
+            </a:graphic>
+          </wp:inline>
+        </w:drawing>
+      </w:r>
+    </w:p>
+    <w:p/>
+    <w:p/>
+    <w:p>
+      <w:r>
+        <w:t>For deploy to Tomcat, select Run as -&gt; Run on Server</w:t>
+      </w:r>
+    </w:p>
+    <w:p>
+      <w:r>
+        <w:rPr>
+          <w:noProof/>
+          <w:lang w:val="en-US"/>
+        </w:rPr>
+        <w:drawing>
+          <wp:inline distT="0" distB="0" distL="0" distR="0" wp14:anchorId="47DDEAD2" wp14:editId="39488CB5">
+            <wp:extent cx="5727700" cy="2499995"/>
+            <wp:effectExtent l="0" t="0" r="0" b="1905"/>
+            <wp:docPr id="1" name="Picture 1" descr="Graphical user interface, application&#10;&#10;Description automatically generated"/>
+            <wp:cNvGraphicFramePr>
+              <a:graphicFrameLocks xmlns:a="http://schemas.openxmlformats.org/drawingml/2006/main" noChangeAspect="1"/>
+            </wp:cNvGraphicFramePr>
+            <a:graphic xmlns:a="http://schemas.openxmlformats.org/drawingml/2006/main">
+              <a:graphicData uri="http://schemas.openxmlformats.org/drawingml/2006/picture">
+                <pic:pic xmlns:pic="http://schemas.openxmlformats.org/drawingml/2006/picture">
+                  <pic:nvPicPr>
+                    <pic:cNvPr id="1" name="Picture 1" descr="Graphical user interface, application&#10;&#10;Description automatically generated"/>
+                    <pic:cNvPicPr/>
+                  </pic:nvPicPr>
+                  <pic:blipFill>
+                    <a:blip r:embed="rId7">
+                      <a:extLst>
+                        <a:ext uri="{28A0092B-C50C-407E-A947-70E740481C1C}">
+                          <a14:useLocalDpi xmlns:a14="http://schemas.microsoft.com/office/drawing/2010/main" val="0"/>
+                        </a:ext>
+                      </a:extLst>
+                    </a:blip>
+                    <a:stretch>
+                      <a:fillRect/>
+                    </a:stretch>
+                  </pic:blipFill>
+                  <pic:spPr>
+                    <a:xfrm>
+                      <a:off x="0" y="0"/>
+                      <a:ext cx="5727700" cy="2499995"/>
+                    </a:xfrm>
+                    <a:prstGeom prst="rect">
+                      <a:avLst/>
+                    </a:prstGeom>
+                  </pic:spPr>
+                </pic:pic>
+              </a:graphicData>
+            </a:graphic>
+          </wp:inline>
+        </w:drawing>
+      </w:r>
+    </w:p>
+    <w:p>
+      <w:r>
+        <w:br w:type="page"/>
+      </w:r>
+    </w:p>
+    <w:p>
+      <w:r>
+        <w:lastRenderedPageBreak/>
+        <w:t xml:space="preserve">3. </w:t>
+      </w:r>
+      <w:r>
+        <w:t>Maven deploy</w:t>
+      </w:r>
+    </w:p>
+    <w:p/>
+    <w:p>
+      <w:r>
+        <w:t>Press run to execute the maven build task</w:t>
+      </w:r>
+    </w:p>
+    <w:p>
+      <w:r>
+        <w:rPr>
+          <w:noProof/>
+        </w:rPr>
+        <w:drawing>
+          <wp:inline distT="0" distB="0" distL="0" distR="0" wp14:anchorId="70CD7957" wp14:editId="2553F98D">
+            <wp:extent cx="5727700" cy="1896745"/>
+            <wp:effectExtent l="0" t="0" r="0" b="0"/>
+            <wp:docPr id="4" name="Picture 4" descr="Graphical user interface, application&#10;&#10;Description automatically generated"/>
+            <wp:cNvGraphicFramePr>
+              <a:graphicFrameLocks xmlns:a="http://schemas.openxmlformats.org/drawingml/2006/main" noChangeAspect="1"/>
+            </wp:cNvGraphicFramePr>
+            <a:graphic xmlns:a="http://schemas.openxmlformats.org/drawingml/2006/main">
+              <a:graphicData uri="http://schemas.openxmlformats.org/drawingml/2006/picture">
+                <pic:pic xmlns:pic="http://schemas.openxmlformats.org/drawingml/2006/picture">
+                  <pic:nvPicPr>
+                    <pic:cNvPr id="4" name="Picture 4" descr="Graphical user interface, application&#10;&#10;Description automatically generated"/>
+                    <pic:cNvPicPr/>
+                  </pic:nvPicPr>
+                  <pic:blipFill>
+                    <a:blip r:embed="rId8">
+                      <a:extLst>
+                        <a:ext uri="{28A0092B-C50C-407E-A947-70E740481C1C}">
+                          <a14:useLocalDpi xmlns:a14="http://schemas.microsoft.com/office/drawing/2010/main" val="0"/>
+                        </a:ext>
+                      </a:extLst>
+                    </a:blip>
+                    <a:stretch>
+                      <a:fillRect/>
+                    </a:stretch>
+                  </pic:blipFill>
+                  <pic:spPr>
+                    <a:xfrm>
+                      <a:off x="0" y="0"/>
+                      <a:ext cx="5727700" cy="1896745"/>
+                    </a:xfrm>
+                    <a:prstGeom prst="rect">
+                      <a:avLst/>
+                    </a:prstGeom>
+                  </pic:spPr>
+                </pic:pic>
+              </a:graphicData>
+            </a:graphic>
+          </wp:inline>
+        </w:drawing>
+      </w:r>
+    </w:p>
+    <w:p/>
+    <w:p>
+      <w:r>
+        <w:rPr>
+          <w:noProof/>
+        </w:rPr>
+        <w:drawing>
+          <wp:inline distT="0" distB="0" distL="0" distR="0" wp14:anchorId="325A6B7A" wp14:editId="66901652">
+            <wp:extent cx="5727700" cy="3933190"/>
+            <wp:effectExtent l="0" t="0" r="0" b="3810"/>
+            <wp:docPr id="5" name="Picture 5" descr="Graphical user interface, application&#10;&#10;Description automatically generated"/>
+            <wp:cNvGraphicFramePr>
+              <a:graphicFrameLocks xmlns:a="http://schemas.openxmlformats.org/drawingml/2006/main" noChangeAspect="1"/>
+            </wp:cNvGraphicFramePr>
+            <a:graphic xmlns:a="http://schemas.openxmlformats.org/drawingml/2006/main">
+              <a:graphicData uri="http://schemas.openxmlformats.org/drawingml/2006/picture">
+                <pic:pic xmlns:pic="http://schemas.openxmlformats.org/drawingml/2006/picture">
+                  <pic:nvPicPr>
+                    <pic:cNvPr id="5" name="Picture 5" descr="Graphical user interface, application&#10;&#10;Description automatically generated"/>
+                    <pic:cNvPicPr/>
+                  </pic:nvPicPr>
+                  <pic:blipFill>
+                    <a:blip r:embed="rId9">
+                      <a:extLst>
+                        <a:ext uri="{28A0092B-C50C-407E-A947-70E740481C1C}">
+                          <a14:useLocalDpi xmlns:a14="http://schemas.microsoft.com/office/drawing/2010/main" val="0"/>
+                        </a:ext>
+                      </a:extLst>
+                    </a:blip>
+                    <a:stretch>
+                      <a:fillRect/>
+                    </a:stretch>
+                  </pic:blipFill>
+                  <pic:spPr>
+                    <a:xfrm>
+                      <a:off x="0" y="0"/>
+                      <a:ext cx="5727700" cy="3933190"/>
+                    </a:xfrm>
+                    <a:prstGeom prst="rect">
+                      <a:avLst/>
+                    </a:prstGeom>
+                  </pic:spPr>
+                </pic:pic>
+              </a:graphicData>
+            </a:graphic>
+          </wp:inline>
+        </w:drawing>
+      </w:r>
+    </w:p>
+    <w:p/>
+    <w:p>
+      <w:r>
+        <w:rPr>
+          <w:highlight w:val="yellow"/>
+        </w:rPr>
+        <w:t xml:space="preserve">If you want to package without running Junit test due to module dependency, you can use </w:t>
+      </w:r>
+      <w:proofErr w:type="spellStart"/>
+      <w:r>
+        <w:rPr>
+          <w:highlight w:val="yellow"/>
+        </w:rPr>
+        <w:t>mvn</w:t>
+      </w:r>
+      <w:proofErr w:type="spellEnd"/>
+      <w:r>
+        <w:rPr>
+          <w:highlight w:val="yellow"/>
+        </w:rPr>
+        <w:t xml:space="preserve"> </w:t>
+      </w:r>
+      <w:r>
+        <w:rPr>
+          <w:highlight w:val="yellow"/>
+        </w:rPr>
+        <w:t xml:space="preserve">clean </w:t>
+      </w:r>
+      <w:r>
+        <w:rPr>
+          <w:highlight w:val="yellow"/>
+        </w:rPr>
+        <w:t>package -</w:t>
+      </w:r>
+      <w:proofErr w:type="spellStart"/>
+      <w:r>
+        <w:rPr>
+          <w:highlight w:val="yellow"/>
+        </w:rPr>
+        <w:t>Dmaven.test.skip</w:t>
+      </w:r>
+      <w:proofErr w:type="spellEnd"/>
+      <w:r>
+        <w:rPr>
+          <w:highlight w:val="yellow"/>
+        </w:rPr>
+        <w:t>=true</w:t>
+      </w:r>
+    </w:p>
+    <w:p/>
+    <w:p/>
+    <w:p>
+      <w:r>
+        <w:t xml:space="preserve">A fat jar concerning all the dependency will be </w:t>
+      </w:r>
+      <w:proofErr w:type="spellStart"/>
+      <w:r>
+        <w:t>build</w:t>
+      </w:r>
+      <w:proofErr w:type="spellEnd"/>
+      <w:r>
+        <w:t xml:space="preserve"> in the ./target/ subfolder, in which we will use this as containerize as microservices.</w:t>
+      </w:r>
+    </w:p>
+    <w:p>
+      <w:r>
+        <w:br w:type="page"/>
+      </w:r>
+    </w:p>
+    <w:p>
+      <w:r>
+        <w:lastRenderedPageBreak/>
+        <w:t>4. Docker deploy</w:t>
+      </w:r>
+    </w:p>
+    <w:p>
+      <w:r>
+        <w:t>In this section we will use IntelliJ for explanation</w:t>
+      </w:r>
+    </w:p>
+    <w:p/>
+    <w:p>
+      <w:r>
+        <w:t>There is a deployment script .</w:t>
+      </w:r>
+      <w:proofErr w:type="spellStart"/>
+      <w:r>
+        <w:t>sh</w:t>
+      </w:r>
+      <w:proofErr w:type="spellEnd"/>
+      <w:r>
+        <w:t xml:space="preserve"> located in Deploy folder, simply configure the according .</w:t>
+      </w:r>
+      <w:proofErr w:type="spellStart"/>
+      <w:r>
+        <w:t>sh</w:t>
+      </w:r>
+      <w:proofErr w:type="spellEnd"/>
+      <w:r>
+        <w:t xml:space="preserve"> to perform maven build and containerize the project</w:t>
+      </w:r>
+    </w:p>
     <w:p/>
     <w:sectPr>
       <w:pgSz w:w="11900" w:h="16840"/>
@@ -11,6 +661,563 @@
     </w:sectPr>
   </w:body>
 </w:document>
+</file>
+
+<file path=word/numbering.xml><?xml version="1.0" encoding="utf-8"?>
+<w:numbering xmlns:wpc="http://schemas.microsoft.com/office/word/2010/wordprocessingCanvas" xmlns:cx="http://schemas.microsoft.com/office/drawing/2014/chartex" xmlns:cx1="http://schemas.microsoft.com/office/drawing/2015/9/8/chartex" xmlns:cx2="http://schemas.microsoft.com/office/drawing/2015/10/21/chartex" xmlns:cx3="http://schemas.microsoft.com/office/drawing/2016/5/9/chartex" xmlns:cx4="http://schemas.microsoft.com/office/drawing/2016/5/10/chartex" xmlns:cx5="http://schemas.microsoft.com/office/drawing/2016/5/11/chartex" xmlns:cx6="http://schemas.microsoft.com/office/drawing/2016/5/12/chartex" xmlns:cx7="http://schemas.microsoft.com/office/drawing/2016/5/13/chartex" xmlns:cx8="http://schemas.microsoft.com/office/drawing/2016/5/14/chartex" xmlns:mc="http://schemas.openxmlformats.org/markup-compatibility/2006" xmlns:aink="http://schemas.microsoft.com/office/drawing/2016/ink" xmlns:am3d="http://schemas.microsoft.com/office/drawing/2017/model3d" xmlns:o="urn:schemas-microsoft-com:office:office" xmlns:r="http://schemas.openxmlformats.org/officeDocument/2006/relationships" xmlns:m="http://schemas.openxmlformats.org/officeDocument/2006/math" xmlns:v="urn:schemas-microsoft-com:vml" xmlns:wp14="http://schemas.microsoft.com/office/word/2010/wordprocessingDrawing" xmlns:wp="http://schemas.openxmlformats.org/drawingml/2006/wordprocessingDrawing" xmlns:w10="urn:schemas-microsoft-com:office:word" xmlns:w="http://schemas.openxmlformats.org/wordprocessingml/2006/main" xmlns:w14="http://schemas.microsoft.com/office/word/2010/wordml" xmlns:w15="http://schemas.microsoft.com/office/word/2012/wordml" xmlns:w16cex="http://schemas.microsoft.com/office/word/2018/wordml/cex" xmlns:w16cid="http://schemas.microsoft.com/office/word/2016/wordml/cid" xmlns:w16="http://schemas.microsoft.com/office/word/2018/wordml" xmlns:w16sdtdh="http://schemas.microsoft.com/office/word/2020/wordml/sdtdatahash" xmlns:w16se="http://schemas.microsoft.com/office/word/2015/wordml/symex" xmlns:wpg="http://schemas.microsoft.com/office/word/2010/wordprocessingGroup" xmlns:wpi="http://schemas.microsoft.com/office/word/2010/wordprocessingInk" xmlns:wne="http://schemas.microsoft.com/office/word/2006/wordml" xmlns:wps="http://schemas.microsoft.com/office/word/2010/wordprocessingShape" mc:Ignorable="w14 w15 w16se w16cid w16 w16cex w16sdtdh wp14">
+  <w:abstractNum w:abstractNumId="0" w15:restartNumberingAfterBreak="0">
+    <w:nsid w:val="2B3A1AD3"/>
+    <w:multiLevelType w:val="hybridMultilevel"/>
+    <w:tmpl w:val="EF5E8F2C"/>
+    <w:lvl w:ilvl="0" w:tplc="FFFFFFFF">
+      <w:start w:val="1"/>
+      <w:numFmt w:val="decimal"/>
+      <w:lvlText w:val="%1."/>
+      <w:lvlJc w:val="left"/>
+      <w:pPr>
+        <w:ind w:left="720" w:hanging="360"/>
+      </w:pPr>
+      <w:rPr>
+        <w:rFonts w:hint="default"/>
+      </w:rPr>
+    </w:lvl>
+    <w:lvl w:ilvl="1" w:tplc="FFFFFFFF" w:tentative="1">
+      <w:start w:val="1"/>
+      <w:numFmt w:val="lowerLetter"/>
+      <w:lvlText w:val="%2."/>
+      <w:lvlJc w:val="left"/>
+      <w:pPr>
+        <w:ind w:left="1440" w:hanging="360"/>
+      </w:pPr>
+    </w:lvl>
+    <w:lvl w:ilvl="2" w:tplc="FFFFFFFF" w:tentative="1">
+      <w:start w:val="1"/>
+      <w:numFmt w:val="lowerRoman"/>
+      <w:lvlText w:val="%3."/>
+      <w:lvlJc w:val="right"/>
+      <w:pPr>
+        <w:ind w:left="2160" w:hanging="180"/>
+      </w:pPr>
+    </w:lvl>
+    <w:lvl w:ilvl="3" w:tplc="FFFFFFFF" w:tentative="1">
+      <w:start w:val="1"/>
+      <w:numFmt w:val="decimal"/>
+      <w:lvlText w:val="%4."/>
+      <w:lvlJc w:val="left"/>
+      <w:pPr>
+        <w:ind w:left="2880" w:hanging="360"/>
+      </w:pPr>
+    </w:lvl>
+    <w:lvl w:ilvl="4" w:tplc="FFFFFFFF" w:tentative="1">
+      <w:start w:val="1"/>
+      <w:numFmt w:val="lowerLetter"/>
+      <w:lvlText w:val="%5."/>
+      <w:lvlJc w:val="left"/>
+      <w:pPr>
+        <w:ind w:left="3600" w:hanging="360"/>
+      </w:pPr>
+    </w:lvl>
+    <w:lvl w:ilvl="5" w:tplc="FFFFFFFF" w:tentative="1">
+      <w:start w:val="1"/>
+      <w:numFmt w:val="lowerRoman"/>
+      <w:lvlText w:val="%6."/>
+      <w:lvlJc w:val="right"/>
+      <w:pPr>
+        <w:ind w:left="4320" w:hanging="180"/>
+      </w:pPr>
+    </w:lvl>
+    <w:lvl w:ilvl="6" w:tplc="FFFFFFFF" w:tentative="1">
+      <w:start w:val="1"/>
+      <w:numFmt w:val="decimal"/>
+      <w:lvlText w:val="%7."/>
+      <w:lvlJc w:val="left"/>
+      <w:pPr>
+        <w:ind w:left="5040" w:hanging="360"/>
+      </w:pPr>
+    </w:lvl>
+    <w:lvl w:ilvl="7" w:tplc="FFFFFFFF" w:tentative="1">
+      <w:start w:val="1"/>
+      <w:numFmt w:val="lowerLetter"/>
+      <w:lvlText w:val="%8."/>
+      <w:lvlJc w:val="left"/>
+      <w:pPr>
+        <w:ind w:left="5760" w:hanging="360"/>
+      </w:pPr>
+    </w:lvl>
+    <w:lvl w:ilvl="8" w:tplc="FFFFFFFF" w:tentative="1">
+      <w:start w:val="1"/>
+      <w:numFmt w:val="lowerRoman"/>
+      <w:lvlText w:val="%9."/>
+      <w:lvlJc w:val="right"/>
+      <w:pPr>
+        <w:ind w:left="6480" w:hanging="180"/>
+      </w:pPr>
+    </w:lvl>
+  </w:abstractNum>
+  <w:abstractNum w:abstractNumId="1" w15:restartNumberingAfterBreak="0">
+    <w:nsid w:val="304C099F"/>
+    <w:multiLevelType w:val="hybridMultilevel"/>
+    <w:tmpl w:val="0D14FEA6"/>
+    <w:lvl w:ilvl="0" w:tplc="0809000F">
+      <w:start w:val="1"/>
+      <w:numFmt w:val="decimal"/>
+      <w:lvlText w:val="%1."/>
+      <w:lvlJc w:val="left"/>
+      <w:pPr>
+        <w:ind w:left="720" w:hanging="360"/>
+      </w:pPr>
+      <w:rPr>
+        <w:rFonts w:hint="default"/>
+      </w:rPr>
+    </w:lvl>
+    <w:lvl w:ilvl="1" w:tplc="08090019" w:tentative="1">
+      <w:start w:val="1"/>
+      <w:numFmt w:val="lowerLetter"/>
+      <w:lvlText w:val="%2."/>
+      <w:lvlJc w:val="left"/>
+      <w:pPr>
+        <w:ind w:left="1440" w:hanging="360"/>
+      </w:pPr>
+    </w:lvl>
+    <w:lvl w:ilvl="2" w:tplc="0809001B" w:tentative="1">
+      <w:start w:val="1"/>
+      <w:numFmt w:val="lowerRoman"/>
+      <w:lvlText w:val="%3."/>
+      <w:lvlJc w:val="right"/>
+      <w:pPr>
+        <w:ind w:left="2160" w:hanging="180"/>
+      </w:pPr>
+    </w:lvl>
+    <w:lvl w:ilvl="3" w:tplc="0809000F" w:tentative="1">
+      <w:start w:val="1"/>
+      <w:numFmt w:val="decimal"/>
+      <w:lvlText w:val="%4."/>
+      <w:lvlJc w:val="left"/>
+      <w:pPr>
+        <w:ind w:left="2880" w:hanging="360"/>
+      </w:pPr>
+    </w:lvl>
+    <w:lvl w:ilvl="4" w:tplc="08090019" w:tentative="1">
+      <w:start w:val="1"/>
+      <w:numFmt w:val="lowerLetter"/>
+      <w:lvlText w:val="%5."/>
+      <w:lvlJc w:val="left"/>
+      <w:pPr>
+        <w:ind w:left="3600" w:hanging="360"/>
+      </w:pPr>
+    </w:lvl>
+    <w:lvl w:ilvl="5" w:tplc="0809001B" w:tentative="1">
+      <w:start w:val="1"/>
+      <w:numFmt w:val="lowerRoman"/>
+      <w:lvlText w:val="%6."/>
+      <w:lvlJc w:val="right"/>
+      <w:pPr>
+        <w:ind w:left="4320" w:hanging="180"/>
+      </w:pPr>
+    </w:lvl>
+    <w:lvl w:ilvl="6" w:tplc="0809000F" w:tentative="1">
+      <w:start w:val="1"/>
+      <w:numFmt w:val="decimal"/>
+      <w:lvlText w:val="%7."/>
+      <w:lvlJc w:val="left"/>
+      <w:pPr>
+        <w:ind w:left="5040" w:hanging="360"/>
+      </w:pPr>
+    </w:lvl>
+    <w:lvl w:ilvl="7" w:tplc="08090019" w:tentative="1">
+      <w:start w:val="1"/>
+      <w:numFmt w:val="lowerLetter"/>
+      <w:lvlText w:val="%8."/>
+      <w:lvlJc w:val="left"/>
+      <w:pPr>
+        <w:ind w:left="5760" w:hanging="360"/>
+      </w:pPr>
+    </w:lvl>
+    <w:lvl w:ilvl="8" w:tplc="0809001B" w:tentative="1">
+      <w:start w:val="1"/>
+      <w:numFmt w:val="lowerRoman"/>
+      <w:lvlText w:val="%9."/>
+      <w:lvlJc w:val="right"/>
+      <w:pPr>
+        <w:ind w:left="6480" w:hanging="180"/>
+      </w:pPr>
+    </w:lvl>
+  </w:abstractNum>
+  <w:abstractNum w:abstractNumId="2" w15:restartNumberingAfterBreak="0">
+    <w:nsid w:val="5224034B"/>
+    <w:multiLevelType w:val="hybridMultilevel"/>
+    <w:tmpl w:val="EF5E8F2C"/>
+    <w:lvl w:ilvl="0" w:tplc="FFFFFFFF">
+      <w:start w:val="1"/>
+      <w:numFmt w:val="decimal"/>
+      <w:lvlText w:val="%1."/>
+      <w:lvlJc w:val="left"/>
+      <w:pPr>
+        <w:ind w:left="720" w:hanging="360"/>
+      </w:pPr>
+      <w:rPr>
+        <w:rFonts w:hint="default"/>
+      </w:rPr>
+    </w:lvl>
+    <w:lvl w:ilvl="1" w:tplc="FFFFFFFF" w:tentative="1">
+      <w:start w:val="1"/>
+      <w:numFmt w:val="lowerLetter"/>
+      <w:lvlText w:val="%2."/>
+      <w:lvlJc w:val="left"/>
+      <w:pPr>
+        <w:ind w:left="1440" w:hanging="360"/>
+      </w:pPr>
+    </w:lvl>
+    <w:lvl w:ilvl="2" w:tplc="FFFFFFFF" w:tentative="1">
+      <w:start w:val="1"/>
+      <w:numFmt w:val="lowerRoman"/>
+      <w:lvlText w:val="%3."/>
+      <w:lvlJc w:val="right"/>
+      <w:pPr>
+        <w:ind w:left="2160" w:hanging="180"/>
+      </w:pPr>
+    </w:lvl>
+    <w:lvl w:ilvl="3" w:tplc="FFFFFFFF" w:tentative="1">
+      <w:start w:val="1"/>
+      <w:numFmt w:val="decimal"/>
+      <w:lvlText w:val="%4."/>
+      <w:lvlJc w:val="left"/>
+      <w:pPr>
+        <w:ind w:left="2880" w:hanging="360"/>
+      </w:pPr>
+    </w:lvl>
+    <w:lvl w:ilvl="4" w:tplc="FFFFFFFF" w:tentative="1">
+      <w:start w:val="1"/>
+      <w:numFmt w:val="lowerLetter"/>
+      <w:lvlText w:val="%5."/>
+      <w:lvlJc w:val="left"/>
+      <w:pPr>
+        <w:ind w:left="3600" w:hanging="360"/>
+      </w:pPr>
+    </w:lvl>
+    <w:lvl w:ilvl="5" w:tplc="FFFFFFFF" w:tentative="1">
+      <w:start w:val="1"/>
+      <w:numFmt w:val="lowerRoman"/>
+      <w:lvlText w:val="%6."/>
+      <w:lvlJc w:val="right"/>
+      <w:pPr>
+        <w:ind w:left="4320" w:hanging="180"/>
+      </w:pPr>
+    </w:lvl>
+    <w:lvl w:ilvl="6" w:tplc="FFFFFFFF" w:tentative="1">
+      <w:start w:val="1"/>
+      <w:numFmt w:val="decimal"/>
+      <w:lvlText w:val="%7."/>
+      <w:lvlJc w:val="left"/>
+      <w:pPr>
+        <w:ind w:left="5040" w:hanging="360"/>
+      </w:pPr>
+    </w:lvl>
+    <w:lvl w:ilvl="7" w:tplc="FFFFFFFF" w:tentative="1">
+      <w:start w:val="1"/>
+      <w:numFmt w:val="lowerLetter"/>
+      <w:lvlText w:val="%8."/>
+      <w:lvlJc w:val="left"/>
+      <w:pPr>
+        <w:ind w:left="5760" w:hanging="360"/>
+      </w:pPr>
+    </w:lvl>
+    <w:lvl w:ilvl="8" w:tplc="FFFFFFFF" w:tentative="1">
+      <w:start w:val="1"/>
+      <w:numFmt w:val="lowerRoman"/>
+      <w:lvlText w:val="%9."/>
+      <w:lvlJc w:val="right"/>
+      <w:pPr>
+        <w:ind w:left="6480" w:hanging="180"/>
+      </w:pPr>
+    </w:lvl>
+  </w:abstractNum>
+  <w:abstractNum w:abstractNumId="3" w15:restartNumberingAfterBreak="0">
+    <w:nsid w:val="5E6A532D"/>
+    <w:multiLevelType w:val="hybridMultilevel"/>
+    <w:tmpl w:val="EF5E8F2C"/>
+    <w:lvl w:ilvl="0" w:tplc="FFFFFFFF">
+      <w:start w:val="1"/>
+      <w:numFmt w:val="decimal"/>
+      <w:lvlText w:val="%1."/>
+      <w:lvlJc w:val="left"/>
+      <w:pPr>
+        <w:ind w:left="720" w:hanging="360"/>
+      </w:pPr>
+      <w:rPr>
+        <w:rFonts w:hint="default"/>
+      </w:rPr>
+    </w:lvl>
+    <w:lvl w:ilvl="1" w:tplc="FFFFFFFF" w:tentative="1">
+      <w:start w:val="1"/>
+      <w:numFmt w:val="lowerLetter"/>
+      <w:lvlText w:val="%2."/>
+      <w:lvlJc w:val="left"/>
+      <w:pPr>
+        <w:ind w:left="1440" w:hanging="360"/>
+      </w:pPr>
+    </w:lvl>
+    <w:lvl w:ilvl="2" w:tplc="FFFFFFFF" w:tentative="1">
+      <w:start w:val="1"/>
+      <w:numFmt w:val="lowerRoman"/>
+      <w:lvlText w:val="%3."/>
+      <w:lvlJc w:val="right"/>
+      <w:pPr>
+        <w:ind w:left="2160" w:hanging="180"/>
+      </w:pPr>
+    </w:lvl>
+    <w:lvl w:ilvl="3" w:tplc="FFFFFFFF" w:tentative="1">
+      <w:start w:val="1"/>
+      <w:numFmt w:val="decimal"/>
+      <w:lvlText w:val="%4."/>
+      <w:lvlJc w:val="left"/>
+      <w:pPr>
+        <w:ind w:left="2880" w:hanging="360"/>
+      </w:pPr>
+    </w:lvl>
+    <w:lvl w:ilvl="4" w:tplc="FFFFFFFF" w:tentative="1">
+      <w:start w:val="1"/>
+      <w:numFmt w:val="lowerLetter"/>
+      <w:lvlText w:val="%5."/>
+      <w:lvlJc w:val="left"/>
+      <w:pPr>
+        <w:ind w:left="3600" w:hanging="360"/>
+      </w:pPr>
+    </w:lvl>
+    <w:lvl w:ilvl="5" w:tplc="FFFFFFFF" w:tentative="1">
+      <w:start w:val="1"/>
+      <w:numFmt w:val="lowerRoman"/>
+      <w:lvlText w:val="%6."/>
+      <w:lvlJc w:val="right"/>
+      <w:pPr>
+        <w:ind w:left="4320" w:hanging="180"/>
+      </w:pPr>
+    </w:lvl>
+    <w:lvl w:ilvl="6" w:tplc="FFFFFFFF" w:tentative="1">
+      <w:start w:val="1"/>
+      <w:numFmt w:val="decimal"/>
+      <w:lvlText w:val="%7."/>
+      <w:lvlJc w:val="left"/>
+      <w:pPr>
+        <w:ind w:left="5040" w:hanging="360"/>
+      </w:pPr>
+    </w:lvl>
+    <w:lvl w:ilvl="7" w:tplc="FFFFFFFF" w:tentative="1">
+      <w:start w:val="1"/>
+      <w:numFmt w:val="lowerLetter"/>
+      <w:lvlText w:val="%8."/>
+      <w:lvlJc w:val="left"/>
+      <w:pPr>
+        <w:ind w:left="5760" w:hanging="360"/>
+      </w:pPr>
+    </w:lvl>
+    <w:lvl w:ilvl="8" w:tplc="FFFFFFFF" w:tentative="1">
+      <w:start w:val="1"/>
+      <w:numFmt w:val="lowerRoman"/>
+      <w:lvlText w:val="%9."/>
+      <w:lvlJc w:val="right"/>
+      <w:pPr>
+        <w:ind w:left="6480" w:hanging="180"/>
+      </w:pPr>
+    </w:lvl>
+  </w:abstractNum>
+  <w:abstractNum w:abstractNumId="4" w15:restartNumberingAfterBreak="0">
+    <w:nsid w:val="6FEF70F1"/>
+    <w:multiLevelType w:val="hybridMultilevel"/>
+    <w:tmpl w:val="EF5E8F2C"/>
+    <w:lvl w:ilvl="0" w:tplc="0809000F">
+      <w:start w:val="1"/>
+      <w:numFmt w:val="decimal"/>
+      <w:lvlText w:val="%1."/>
+      <w:lvlJc w:val="left"/>
+      <w:pPr>
+        <w:ind w:left="720" w:hanging="360"/>
+      </w:pPr>
+      <w:rPr>
+        <w:rFonts w:hint="default"/>
+      </w:rPr>
+    </w:lvl>
+    <w:lvl w:ilvl="1" w:tplc="08090019" w:tentative="1">
+      <w:start w:val="1"/>
+      <w:numFmt w:val="lowerLetter"/>
+      <w:lvlText w:val="%2."/>
+      <w:lvlJc w:val="left"/>
+      <w:pPr>
+        <w:ind w:left="1440" w:hanging="360"/>
+      </w:pPr>
+    </w:lvl>
+    <w:lvl w:ilvl="2" w:tplc="0809001B" w:tentative="1">
+      <w:start w:val="1"/>
+      <w:numFmt w:val="lowerRoman"/>
+      <w:lvlText w:val="%3."/>
+      <w:lvlJc w:val="right"/>
+      <w:pPr>
+        <w:ind w:left="2160" w:hanging="180"/>
+      </w:pPr>
+    </w:lvl>
+    <w:lvl w:ilvl="3" w:tplc="0809000F" w:tentative="1">
+      <w:start w:val="1"/>
+      <w:numFmt w:val="decimal"/>
+      <w:lvlText w:val="%4."/>
+      <w:lvlJc w:val="left"/>
+      <w:pPr>
+        <w:ind w:left="2880" w:hanging="360"/>
+      </w:pPr>
+    </w:lvl>
+    <w:lvl w:ilvl="4" w:tplc="08090019" w:tentative="1">
+      <w:start w:val="1"/>
+      <w:numFmt w:val="lowerLetter"/>
+      <w:lvlText w:val="%5."/>
+      <w:lvlJc w:val="left"/>
+      <w:pPr>
+        <w:ind w:left="3600" w:hanging="360"/>
+      </w:pPr>
+    </w:lvl>
+    <w:lvl w:ilvl="5" w:tplc="0809001B" w:tentative="1">
+      <w:start w:val="1"/>
+      <w:numFmt w:val="lowerRoman"/>
+      <w:lvlText w:val="%6."/>
+      <w:lvlJc w:val="right"/>
+      <w:pPr>
+        <w:ind w:left="4320" w:hanging="180"/>
+      </w:pPr>
+    </w:lvl>
+    <w:lvl w:ilvl="6" w:tplc="0809000F" w:tentative="1">
+      <w:start w:val="1"/>
+      <w:numFmt w:val="decimal"/>
+      <w:lvlText w:val="%7."/>
+      <w:lvlJc w:val="left"/>
+      <w:pPr>
+        <w:ind w:left="5040" w:hanging="360"/>
+      </w:pPr>
+    </w:lvl>
+    <w:lvl w:ilvl="7" w:tplc="08090019" w:tentative="1">
+      <w:start w:val="1"/>
+      <w:numFmt w:val="lowerLetter"/>
+      <w:lvlText w:val="%8."/>
+      <w:lvlJc w:val="left"/>
+      <w:pPr>
+        <w:ind w:left="5760" w:hanging="360"/>
+      </w:pPr>
+    </w:lvl>
+    <w:lvl w:ilvl="8" w:tplc="0809001B" w:tentative="1">
+      <w:start w:val="1"/>
+      <w:numFmt w:val="lowerRoman"/>
+      <w:lvlText w:val="%9."/>
+      <w:lvlJc w:val="right"/>
+      <w:pPr>
+        <w:ind w:left="6480" w:hanging="180"/>
+      </w:pPr>
+    </w:lvl>
+  </w:abstractNum>
+  <w:abstractNum w:abstractNumId="5" w15:restartNumberingAfterBreak="0">
+    <w:nsid w:val="7C14613F"/>
+    <w:multiLevelType w:val="hybridMultilevel"/>
+    <w:tmpl w:val="B82ADCF2"/>
+    <w:lvl w:ilvl="0" w:tplc="DCECEDF6">
+      <w:start w:val="10"/>
+      <w:numFmt w:val="decimal"/>
+      <w:lvlText w:val="%1"/>
+      <w:lvlJc w:val="left"/>
+      <w:pPr>
+        <w:ind w:left="720" w:hanging="360"/>
+      </w:pPr>
+      <w:rPr>
+        <w:rFonts w:hint="default"/>
+      </w:rPr>
+    </w:lvl>
+    <w:lvl w:ilvl="1" w:tplc="08090019" w:tentative="1">
+      <w:start w:val="1"/>
+      <w:numFmt w:val="lowerLetter"/>
+      <w:lvlText w:val="%2."/>
+      <w:lvlJc w:val="left"/>
+      <w:pPr>
+        <w:ind w:left="1440" w:hanging="360"/>
+      </w:pPr>
+    </w:lvl>
+    <w:lvl w:ilvl="2" w:tplc="0809001B" w:tentative="1">
+      <w:start w:val="1"/>
+      <w:numFmt w:val="lowerRoman"/>
+      <w:lvlText w:val="%3."/>
+      <w:lvlJc w:val="right"/>
+      <w:pPr>
+        <w:ind w:left="2160" w:hanging="180"/>
+      </w:pPr>
+    </w:lvl>
+    <w:lvl w:ilvl="3" w:tplc="0809000F" w:tentative="1">
+      <w:start w:val="1"/>
+      <w:numFmt w:val="decimal"/>
+      <w:lvlText w:val="%4."/>
+      <w:lvlJc w:val="left"/>
+      <w:pPr>
+        <w:ind w:left="2880" w:hanging="360"/>
+      </w:pPr>
+    </w:lvl>
+    <w:lvl w:ilvl="4" w:tplc="08090019" w:tentative="1">
+      <w:start w:val="1"/>
+      <w:numFmt w:val="lowerLetter"/>
+      <w:lvlText w:val="%5."/>
+      <w:lvlJc w:val="left"/>
+      <w:pPr>
+        <w:ind w:left="3600" w:hanging="360"/>
+      </w:pPr>
+    </w:lvl>
+    <w:lvl w:ilvl="5" w:tplc="0809001B" w:tentative="1">
+      <w:start w:val="1"/>
+      <w:numFmt w:val="lowerRoman"/>
+      <w:lvlText w:val="%6."/>
+      <w:lvlJc w:val="right"/>
+      <w:pPr>
+        <w:ind w:left="4320" w:hanging="180"/>
+      </w:pPr>
+    </w:lvl>
+    <w:lvl w:ilvl="6" w:tplc="0809000F" w:tentative="1">
+      <w:start w:val="1"/>
+      <w:numFmt w:val="decimal"/>
+      <w:lvlText w:val="%7."/>
+      <w:lvlJc w:val="left"/>
+      <w:pPr>
+        <w:ind w:left="5040" w:hanging="360"/>
+      </w:pPr>
+    </w:lvl>
+    <w:lvl w:ilvl="7" w:tplc="08090019" w:tentative="1">
+      <w:start w:val="1"/>
+      <w:numFmt w:val="lowerLetter"/>
+      <w:lvlText w:val="%8."/>
+      <w:lvlJc w:val="left"/>
+      <w:pPr>
+        <w:ind w:left="5760" w:hanging="360"/>
+      </w:pPr>
+    </w:lvl>
+    <w:lvl w:ilvl="8" w:tplc="0809001B" w:tentative="1">
+      <w:start w:val="1"/>
+      <w:numFmt w:val="lowerRoman"/>
+      <w:lvlText w:val="%9."/>
+      <w:lvlJc w:val="right"/>
+      <w:pPr>
+        <w:ind w:left="6480" w:hanging="180"/>
+      </w:pPr>
+    </w:lvl>
+  </w:abstractNum>
+  <w:num w:numId="1">
+    <w:abstractNumId w:val="4"/>
+  </w:num>
+  <w:num w:numId="2">
+    <w:abstractNumId w:val="3"/>
+  </w:num>
+  <w:num w:numId="3">
+    <w:abstractNumId w:val="1"/>
+  </w:num>
+  <w:num w:numId="4">
+    <w:abstractNumId w:val="0"/>
+  </w:num>
+  <w:num w:numId="5">
+    <w:abstractNumId w:val="5"/>
+  </w:num>
+  <w:num w:numId="6">
+    <w:abstractNumId w:val="2"/>
+  </w:num>
+</w:numbering>
 </file>
 
 <file path=word/styles.xml><?xml version="1.0" encoding="utf-8"?>
@@ -407,6 +1614,7 @@
   <w:style w:type="paragraph" w:default="1" w:styleId="Normal">
     <w:name w:val="Normal"/>
     <w:qFormat/>
+    <w:rsid w:val="00400DDE"/>
   </w:style>
   <w:style w:type="character" w:default="1" w:styleId="DefaultParagraphFont">
     <w:name w:val="Default Paragraph Font"/>
@@ -434,6 +1642,33 @@
     <w:uiPriority w:val="99"/>
     <w:semiHidden/>
     <w:unhideWhenUsed/>
+  </w:style>
+  <w:style w:type="paragraph" w:styleId="ListParagraph">
+    <w:name w:val="List Paragraph"/>
+    <w:basedOn w:val="Normal"/>
+    <w:uiPriority w:val="34"/>
+    <w:qFormat/>
+    <w:rsid w:val="009B0237"/>
+    <w:pPr>
+      <w:ind w:left="720"/>
+      <w:contextualSpacing/>
+    </w:pPr>
+  </w:style>
+  <w:style w:type="table" w:styleId="TableGrid">
+    <w:name w:val="Table Grid"/>
+    <w:basedOn w:val="TableNormal"/>
+    <w:uiPriority w:val="39"/>
+    <w:rsid w:val="00A90A6B"/>
+    <w:tblPr>
+      <w:tblBorders>
+        <w:top w:val="single" w:sz="4" w:space="0" w:color="auto"/>
+        <w:left w:val="single" w:sz="4" w:space="0" w:color="auto"/>
+        <w:bottom w:val="single" w:sz="4" w:space="0" w:color="auto"/>
+        <w:right w:val="single" w:sz="4" w:space="0" w:color="auto"/>
+        <w:insideH w:val="single" w:sz="4" w:space="0" w:color="auto"/>
+        <w:insideV w:val="single" w:sz="4" w:space="0" w:color="auto"/>
+      </w:tblBorders>
+    </w:tblPr>
   </w:style>
 </w:styles>
 </file>

</xml_diff>

<commit_message>
Update documentation and add deployment script
</commit_message>
<xml_diff>
--- a/Documentation/Deployment Guide.docx
+++ b/Documentation/Deployment Guide.docx
@@ -197,10 +197,7 @@
       </w:r>
       <w:r>
         <w:lastRenderedPageBreak/>
-        <w:t xml:space="preserve">2. </w:t>
-      </w:r>
-      <w:r>
-        <w:t>Tomcat deploy</w:t>
+        <w:t>2. Tomcat deploy</w:t>
       </w:r>
     </w:p>
     <w:p>
@@ -441,10 +438,7 @@
     <w:p>
       <w:r>
         <w:lastRenderedPageBreak/>
-        <w:t xml:space="preserve">3. </w:t>
-      </w:r>
-      <w:r>
-        <w:t>Maven deploy</w:t>
+        <w:t>3. Maven deploy</w:t>
       </w:r>
     </w:p>
     <w:p/>
@@ -570,19 +564,7 @@
         <w:rPr>
           <w:highlight w:val="yellow"/>
         </w:rPr>
-        <w:t xml:space="preserve"> </w:t>
-      </w:r>
-      <w:r>
-        <w:rPr>
-          <w:highlight w:val="yellow"/>
-        </w:rPr>
-        <w:t xml:space="preserve">clean </w:t>
-      </w:r>
-      <w:r>
-        <w:rPr>
-          <w:highlight w:val="yellow"/>
-        </w:rPr>
-        <w:t>package -</w:t>
+        <w:t xml:space="preserve"> clean package -</w:t>
       </w:r>
       <w:proofErr w:type="spellStart"/>
       <w:r>
@@ -627,32 +609,337 @@
     </w:p>
     <w:p>
       <w:r>
-        <w:t>In this section we will use IntelliJ for explanation</w:t>
+        <w:t>In the Deploy folder, there are a set of script for you to maven and docker build</w:t>
       </w:r>
     </w:p>
     <w:p/>
-    <w:p>
-      <w:r>
-        <w:t>There is a deployment script .</w:t>
-      </w:r>
-      <w:proofErr w:type="spellStart"/>
-      <w:r>
-        <w:t>sh</w:t>
-      </w:r>
-      <w:proofErr w:type="spellEnd"/>
-      <w:r>
-        <w:t xml:space="preserve"> located in Deploy folder, simply configure the according .</w:t>
-      </w:r>
-      <w:proofErr w:type="spellStart"/>
-      <w:r>
-        <w:t>sh</w:t>
-      </w:r>
-      <w:proofErr w:type="spellEnd"/>
-      <w:r>
-        <w:t xml:space="preserve"> to perform maven build and containerize the project</w:t>
-      </w:r>
-    </w:p>
+    <w:tbl>
+      <w:tblPr>
+        <w:tblStyle w:val="TableGrid"/>
+        <w:tblW w:w="0" w:type="auto"/>
+        <w:tblLook w:val="04A0" w:firstRow="1" w:lastRow="0" w:firstColumn="1" w:lastColumn="0" w:noHBand="0" w:noVBand="1"/>
+      </w:tblPr>
+      <w:tblGrid>
+        <w:gridCol w:w="4505"/>
+        <w:gridCol w:w="4505"/>
+      </w:tblGrid>
+      <w:tr>
+        <w:tc>
+          <w:tcPr>
+            <w:tcW w:w="4505" w:type="dxa"/>
+          </w:tcPr>
+          <w:p>
+            <w:r>
+              <w:t>Common_clean.sh</w:t>
+            </w:r>
+          </w:p>
+        </w:tc>
+        <w:tc>
+          <w:tcPr>
+            <w:tcW w:w="4505" w:type="dxa"/>
+          </w:tcPr>
+          <w:p>
+            <w:r>
+              <w:t>Maven clean on Common Module</w:t>
+            </w:r>
+          </w:p>
+        </w:tc>
+      </w:tr>
+      <w:tr>
+        <w:tc>
+          <w:tcPr>
+            <w:tcW w:w="4505" w:type="dxa"/>
+          </w:tcPr>
+          <w:p>
+            <w:r>
+              <w:t>Common_install.sh</w:t>
+            </w:r>
+          </w:p>
+        </w:tc>
+        <w:tc>
+          <w:tcPr>
+            <w:tcW w:w="4505" w:type="dxa"/>
+          </w:tcPr>
+          <w:p>
+            <w:r>
+              <w:t>Maven install on Common Module</w:t>
+            </w:r>
+          </w:p>
+        </w:tc>
+      </w:tr>
+      <w:tr>
+        <w:tc>
+          <w:tcPr>
+            <w:tcW w:w="4505" w:type="dxa"/>
+          </w:tcPr>
+          <w:p>
+            <w:r>
+              <w:t>OrderConfirmationService_clean.sh</w:t>
+            </w:r>
+          </w:p>
+        </w:tc>
+        <w:tc>
+          <w:tcPr>
+            <w:tcW w:w="4505" w:type="dxa"/>
+          </w:tcPr>
+          <w:p>
+            <w:r>
+              <w:t xml:space="preserve">Maven clean on </w:t>
+            </w:r>
+            <w:proofErr w:type="spellStart"/>
+            <w:r>
+              <w:t>OrderConfirmationService</w:t>
+            </w:r>
+            <w:proofErr w:type="spellEnd"/>
+            <w:r>
+              <w:t xml:space="preserve"> Module</w:t>
+            </w:r>
+          </w:p>
+        </w:tc>
+      </w:tr>
+      <w:tr>
+        <w:tc>
+          <w:tcPr>
+            <w:tcW w:w="4505" w:type="dxa"/>
+          </w:tcPr>
+          <w:p>
+            <w:r>
+              <w:t>OrderConfirmationService_</w:t>
+            </w:r>
+            <w:r>
+              <w:t>package</w:t>
+            </w:r>
+            <w:r>
+              <w:t>.sh</w:t>
+            </w:r>
+          </w:p>
+        </w:tc>
+        <w:tc>
+          <w:tcPr>
+            <w:tcW w:w="4505" w:type="dxa"/>
+          </w:tcPr>
+          <w:p>
+            <w:r>
+              <w:t xml:space="preserve">Maven </w:t>
+            </w:r>
+            <w:r>
+              <w:t>package</w:t>
+            </w:r>
+            <w:r>
+              <w:t xml:space="preserve"> on </w:t>
+            </w:r>
+            <w:proofErr w:type="spellStart"/>
+            <w:r>
+              <w:t>OrderConfirmationService</w:t>
+            </w:r>
+            <w:proofErr w:type="spellEnd"/>
+            <w:r>
+              <w:t xml:space="preserve"> Module</w:t>
+            </w:r>
+          </w:p>
+        </w:tc>
+      </w:tr>
+      <w:tr>
+        <w:tc>
+          <w:tcPr>
+            <w:tcW w:w="4505" w:type="dxa"/>
+          </w:tcPr>
+          <w:p>
+            <w:r>
+              <w:t>OrderConfirmationService_</w:t>
+            </w:r>
+            <w:r>
+              <w:t>docker</w:t>
+            </w:r>
+            <w:r>
+              <w:t>.sh</w:t>
+            </w:r>
+          </w:p>
+        </w:tc>
+        <w:tc>
+          <w:tcPr>
+            <w:tcW w:w="4505" w:type="dxa"/>
+          </w:tcPr>
+          <w:p>
+            <w:r>
+              <w:t xml:space="preserve">Docker build on </w:t>
+            </w:r>
+            <w:proofErr w:type="spellStart"/>
+            <w:r>
+              <w:t>OrderConfirmationService</w:t>
+            </w:r>
+            <w:proofErr w:type="spellEnd"/>
+            <w:r>
+              <w:t xml:space="preserve"> Module</w:t>
+            </w:r>
+          </w:p>
+        </w:tc>
+      </w:tr>
+      <w:tr>
+        <w:tc>
+          <w:tcPr>
+            <w:tcW w:w="4505" w:type="dxa"/>
+          </w:tcPr>
+          <w:p>
+            <w:r>
+              <w:t>PizzaService_clean.sh</w:t>
+            </w:r>
+          </w:p>
+        </w:tc>
+        <w:tc>
+          <w:tcPr>
+            <w:tcW w:w="4505" w:type="dxa"/>
+          </w:tcPr>
+          <w:p>
+            <w:r>
+              <w:t xml:space="preserve">Maven clean on </w:t>
+            </w:r>
+            <w:proofErr w:type="spellStart"/>
+            <w:r>
+              <w:t>PizzaService</w:t>
+            </w:r>
+            <w:proofErr w:type="spellEnd"/>
+            <w:r>
+              <w:t xml:space="preserve"> Module</w:t>
+            </w:r>
+          </w:p>
+        </w:tc>
+      </w:tr>
+      <w:tr>
+        <w:tc>
+          <w:tcPr>
+            <w:tcW w:w="4505" w:type="dxa"/>
+          </w:tcPr>
+          <w:p>
+            <w:r>
+              <w:t>PizzaService_</w:t>
+            </w:r>
+            <w:r>
+              <w:t>package</w:t>
+            </w:r>
+            <w:r>
+              <w:t>.sh</w:t>
+            </w:r>
+          </w:p>
+        </w:tc>
+        <w:tc>
+          <w:tcPr>
+            <w:tcW w:w="4505" w:type="dxa"/>
+          </w:tcPr>
+          <w:p>
+            <w:r>
+              <w:t xml:space="preserve">Maven package on </w:t>
+            </w:r>
+            <w:proofErr w:type="spellStart"/>
+            <w:r>
+              <w:t>PizzaService</w:t>
+            </w:r>
+            <w:proofErr w:type="spellEnd"/>
+            <w:r>
+              <w:t xml:space="preserve"> Module</w:t>
+            </w:r>
+            <w:r>
+              <w:t xml:space="preserve"> </w:t>
+            </w:r>
+          </w:p>
+        </w:tc>
+      </w:tr>
+      <w:tr>
+        <w:tc>
+          <w:tcPr>
+            <w:tcW w:w="4505" w:type="dxa"/>
+          </w:tcPr>
+          <w:p>
+            <w:proofErr w:type="spellStart"/>
+            <w:r>
+              <w:t>Piz</w:t>
+            </w:r>
+            <w:proofErr w:type="spellEnd"/>
+            <w:r>
+              <w:t>zaService_</w:t>
+            </w:r>
+            <w:r>
+              <w:t>docker</w:t>
+            </w:r>
+            <w:r>
+              <w:t>.sh</w:t>
+            </w:r>
+          </w:p>
+        </w:tc>
+        <w:tc>
+          <w:tcPr>
+            <w:tcW w:w="4505" w:type="dxa"/>
+          </w:tcPr>
+          <w:p>
+            <w:r>
+              <w:t xml:space="preserve">Docker build on </w:t>
+            </w:r>
+            <w:proofErr w:type="spellStart"/>
+            <w:r>
+              <w:t>PizzaService</w:t>
+            </w:r>
+            <w:proofErr w:type="spellEnd"/>
+            <w:r>
+              <w:t xml:space="preserve"> Module</w:t>
+            </w:r>
+          </w:p>
+        </w:tc>
+      </w:tr>
+    </w:tbl>
     <w:p/>
+    <w:p>
+      <w:r>
+        <w:t>You can perform docker run &lt;container ID&gt; for setting up docker</w:t>
+      </w:r>
+    </w:p>
+    <w:p>
+      <w:r>
+        <w:rPr>
+          <w:noProof/>
+        </w:rPr>
+        <w:drawing>
+          <wp:inline distT="0" distB="0" distL="0" distR="0" wp14:anchorId="3B2A4131" wp14:editId="5BC4701F">
+            <wp:extent cx="5727700" cy="1320165"/>
+            <wp:effectExtent l="0" t="0" r="0" b="635"/>
+            <wp:docPr id="6" name="Picture 6" descr="Text&#10;&#10;Description automatically generated"/>
+            <wp:cNvGraphicFramePr>
+              <a:graphicFrameLocks xmlns:a="http://schemas.openxmlformats.org/drawingml/2006/main" noChangeAspect="1"/>
+            </wp:cNvGraphicFramePr>
+            <a:graphic xmlns:a="http://schemas.openxmlformats.org/drawingml/2006/main">
+              <a:graphicData uri="http://schemas.openxmlformats.org/drawingml/2006/picture">
+                <pic:pic xmlns:pic="http://schemas.openxmlformats.org/drawingml/2006/picture">
+                  <pic:nvPicPr>
+                    <pic:cNvPr id="6" name="Picture 6" descr="Text&#10;&#10;Description automatically generated"/>
+                    <pic:cNvPicPr/>
+                  </pic:nvPicPr>
+                  <pic:blipFill>
+                    <a:blip r:embed="rId10">
+                      <a:extLst>
+                        <a:ext uri="{28A0092B-C50C-407E-A947-70E740481C1C}">
+                          <a14:useLocalDpi xmlns:a14="http://schemas.microsoft.com/office/drawing/2010/main" val="0"/>
+                        </a:ext>
+                      </a:extLst>
+                    </a:blip>
+                    <a:stretch>
+                      <a:fillRect/>
+                    </a:stretch>
+                  </pic:blipFill>
+                  <pic:spPr>
+                    <a:xfrm>
+                      <a:off x="0" y="0"/>
+                      <a:ext cx="5727700" cy="1320165"/>
+                    </a:xfrm>
+                    <a:prstGeom prst="rect">
+                      <a:avLst/>
+                    </a:prstGeom>
+                  </pic:spPr>
+                </pic:pic>
+              </a:graphicData>
+            </a:graphic>
+          </wp:inline>
+        </w:drawing>
+      </w:r>
+    </w:p>
     <w:sectPr>
       <w:pgSz w:w="11900" w:h="16840"/>
       <w:pgMar w:top="1440" w:right="1440" w:bottom="1440" w:left="1440" w:header="708" w:footer="708" w:gutter="0"/>

</xml_diff>